<commit_message>
Feat: Add Exective English Documents
</commit_message>
<xml_diff>
--- a/Money/2017_7.docx
+++ b/Money/2017_7.docx
@@ -414,10 +414,15 @@
             </w:pPr>
             <w:r>
               <w:rPr>
-                <w:color w:val="FF0000"/>
                 <w:lang w:val="en-US"/>
               </w:rPr>
               <w:t>4/7</w:t>
+            </w:r>
+            <w:r>
+              <w:rPr>
+                <w:lang w:val="en-US"/>
+              </w:rPr>
+              <w:t>, 6/7</w:t>
             </w:r>
           </w:p>
         </w:tc>
@@ -651,6 +656,117 @@
               <w:rPr>
                 <w:lang w:val="en-US"/>
               </w:rPr>
+              <w:t>Paula Campos</w:t>
+            </w:r>
+          </w:p>
+        </w:tc>
+        <w:tc>
+          <w:tcPr>
+            <w:tcW w:w="1636" w:type="dxa"/>
+          </w:tcPr>
+          <w:p>
+            <w:pPr>
+              <w:cnfStyle w:val="000000000000" w:firstRow="0" w:lastRow="0" w:firstColumn="0" w:lastColumn="0" w:oddVBand="0" w:evenVBand="0" w:oddHBand="0" w:evenHBand="0" w:firstRowFirstColumn="0" w:firstRowLastColumn="0" w:lastRowFirstColumn="0" w:lastRowLastColumn="0"/>
+              <w:rPr>
+                <w:lang w:val="en-US"/>
+              </w:rPr>
+            </w:pPr>
+            <w:r>
+              <w:rPr>
+                <w:lang w:val="en-US"/>
+              </w:rPr>
+              <w:t>5/7, 7/7</w:t>
+            </w:r>
+            <w:bookmarkStart w:id="0" w:name="_GoBack"/>
+            <w:bookmarkEnd w:id="0"/>
+          </w:p>
+        </w:tc>
+        <w:tc>
+          <w:tcPr>
+            <w:tcW w:w="1776" w:type="dxa"/>
+          </w:tcPr>
+          <w:p>
+            <w:pPr>
+              <w:cnfStyle w:val="000000000000" w:firstRow="0" w:lastRow="0" w:firstColumn="0" w:lastColumn="0" w:oddVBand="0" w:evenVBand="0" w:oddHBand="0" w:evenHBand="0" w:firstRowFirstColumn="0" w:firstRowLastColumn="0" w:lastRowFirstColumn="0" w:lastRowLastColumn="0"/>
+              <w:rPr>
+                <w:lang w:val="en-US"/>
+              </w:rPr>
+            </w:pPr>
+          </w:p>
+        </w:tc>
+        <w:tc>
+          <w:tcPr>
+            <w:tcW w:w="1620" w:type="dxa"/>
+          </w:tcPr>
+          <w:p>
+            <w:pPr>
+              <w:cnfStyle w:val="000000000000" w:firstRow="0" w:lastRow="0" w:firstColumn="0" w:lastColumn="0" w:oddVBand="0" w:evenVBand="0" w:oddHBand="0" w:evenHBand="0" w:firstRowFirstColumn="0" w:firstRowLastColumn="0" w:lastRowFirstColumn="0" w:lastRowLastColumn="0"/>
+              <w:rPr>
+                <w:lang w:val="en-US"/>
+              </w:rPr>
+            </w:pPr>
+          </w:p>
+        </w:tc>
+        <w:tc>
+          <w:tcPr>
+            <w:tcW w:w="1367" w:type="dxa"/>
+          </w:tcPr>
+          <w:p>
+            <w:pPr>
+              <w:cnfStyle w:val="000000000000" w:firstRow="0" w:lastRow="0" w:firstColumn="0" w:lastColumn="0" w:oddVBand="0" w:evenVBand="0" w:oddHBand="0" w:evenHBand="0" w:firstRowFirstColumn="0" w:firstRowLastColumn="0" w:lastRowFirstColumn="0" w:lastRowLastColumn="0"/>
+              <w:rPr>
+                <w:lang w:val="en-US"/>
+              </w:rPr>
+            </w:pPr>
+          </w:p>
+        </w:tc>
+        <w:tc>
+          <w:tcPr>
+            <w:tcW w:w="1399" w:type="dxa"/>
+          </w:tcPr>
+          <w:p>
+            <w:pPr>
+              <w:cnfStyle w:val="000000000000" w:firstRow="0" w:lastRow="0" w:firstColumn="0" w:lastColumn="0" w:oddVBand="0" w:evenVBand="0" w:oddHBand="0" w:evenHBand="0" w:firstRowFirstColumn="0" w:firstRowLastColumn="0" w:lastRowFirstColumn="0" w:lastRowLastColumn="0"/>
+              <w:rPr>
+                <w:lang w:val="en-US"/>
+              </w:rPr>
+            </w:pPr>
+          </w:p>
+        </w:tc>
+        <w:tc>
+          <w:tcPr>
+            <w:tcW w:w="1667" w:type="dxa"/>
+          </w:tcPr>
+          <w:p>
+            <w:pPr>
+              <w:cnfStyle w:val="000000000000" w:firstRow="0" w:lastRow="0" w:firstColumn="0" w:lastColumn="0" w:oddVBand="0" w:evenVBand="0" w:oddHBand="0" w:evenHBand="0" w:firstRowFirstColumn="0" w:firstRowLastColumn="0" w:lastRowFirstColumn="0" w:lastRowLastColumn="0"/>
+              <w:rPr>
+                <w:lang w:val="en-US"/>
+              </w:rPr>
+            </w:pPr>
+          </w:p>
+        </w:tc>
+      </w:tr>
+      <w:tr>
+        <w:trPr>
+          <w:cnfStyle w:val="000000100000" w:firstRow="0" w:lastRow="0" w:firstColumn="0" w:lastColumn="0" w:oddVBand="0" w:evenVBand="0" w:oddHBand="1" w:evenHBand="0" w:firstRowFirstColumn="0" w:firstRowLastColumn="0" w:lastRowFirstColumn="0" w:lastRowLastColumn="0"/>
+          <w:trHeight w:val="706"/>
+        </w:trPr>
+        <w:tc>
+          <w:tcPr>
+            <w:cnfStyle w:val="001000000000" w:firstRow="0" w:lastRow="0" w:firstColumn="1" w:lastColumn="0" w:oddVBand="0" w:evenVBand="0" w:oddHBand="0" w:evenHBand="0" w:firstRowFirstColumn="0" w:firstRowLastColumn="0" w:lastRowFirstColumn="0" w:lastRowLastColumn="0"/>
+            <w:tcW w:w="1834" w:type="dxa"/>
+          </w:tcPr>
+          <w:p>
+            <w:pPr>
+              <w:rPr>
+                <w:lang w:val="en-US"/>
+              </w:rPr>
+            </w:pPr>
+            <w:r>
+              <w:rPr>
+                <w:lang w:val="en-US"/>
+              </w:rPr>
               <w:t>Totals</w:t>
             </w:r>
           </w:p>
@@ -661,7 +777,7 @@
           </w:tcPr>
           <w:p>
             <w:pPr>
-              <w:cnfStyle w:val="000000000000" w:firstRow="0" w:lastRow="0" w:firstColumn="0" w:lastColumn="0" w:oddVBand="0" w:evenVBand="0" w:oddHBand="0" w:evenHBand="0" w:firstRowFirstColumn="0" w:firstRowLastColumn="0" w:lastRowFirstColumn="0" w:lastRowLastColumn="0"/>
+              <w:cnfStyle w:val="000000100000" w:firstRow="0" w:lastRow="0" w:firstColumn="0" w:lastColumn="0" w:oddVBand="0" w:evenVBand="0" w:oddHBand="1" w:evenHBand="0" w:firstRowFirstColumn="0" w:firstRowLastColumn="0" w:lastRowFirstColumn="0" w:lastRowLastColumn="0"/>
               <w:rPr>
                 <w:lang w:val="en-US"/>
               </w:rPr>
@@ -680,7 +796,7 @@
           </w:tcPr>
           <w:p>
             <w:pPr>
-              <w:cnfStyle w:val="000000000000" w:firstRow="0" w:lastRow="0" w:firstColumn="0" w:lastColumn="0" w:oddVBand="0" w:evenVBand="0" w:oddHBand="0" w:evenHBand="0" w:firstRowFirstColumn="0" w:firstRowLastColumn="0" w:lastRowFirstColumn="0" w:lastRowLastColumn="0"/>
+              <w:cnfStyle w:val="000000100000" w:firstRow="0" w:lastRow="0" w:firstColumn="0" w:lastColumn="0" w:oddVBand="0" w:evenVBand="0" w:oddHBand="1" w:evenHBand="0" w:firstRowFirstColumn="0" w:firstRowLastColumn="0" w:lastRowFirstColumn="0" w:lastRowLastColumn="0"/>
               <w:rPr>
                 <w:lang w:val="en-US"/>
               </w:rPr>
@@ -705,7 +821,7 @@
           </w:tcPr>
           <w:p>
             <w:pPr>
-              <w:cnfStyle w:val="000000000000" w:firstRow="0" w:lastRow="0" w:firstColumn="0" w:lastColumn="0" w:oddVBand="0" w:evenVBand="0" w:oddHBand="0" w:evenHBand="0" w:firstRowFirstColumn="0" w:firstRowLastColumn="0" w:lastRowFirstColumn="0" w:lastRowLastColumn="0"/>
+              <w:cnfStyle w:val="000000100000" w:firstRow="0" w:lastRow="0" w:firstColumn="0" w:lastColumn="0" w:oddVBand="0" w:evenVBand="0" w:oddHBand="1" w:evenHBand="0" w:firstRowFirstColumn="0" w:firstRowLastColumn="0" w:lastRowFirstColumn="0" w:lastRowLastColumn="0"/>
               <w:rPr>
                 <w:lang w:val="en-US"/>
               </w:rPr>
@@ -730,7 +846,7 @@
           </w:tcPr>
           <w:p>
             <w:pPr>
-              <w:cnfStyle w:val="000000000000" w:firstRow="0" w:lastRow="0" w:firstColumn="0" w:lastColumn="0" w:oddVBand="0" w:evenVBand="0" w:oddHBand="0" w:evenHBand="0" w:firstRowFirstColumn="0" w:firstRowLastColumn="0" w:lastRowFirstColumn="0" w:lastRowLastColumn="0"/>
+              <w:cnfStyle w:val="000000100000" w:firstRow="0" w:lastRow="0" w:firstColumn="0" w:lastColumn="0" w:oddVBand="0" w:evenVBand="0" w:oddHBand="1" w:evenHBand="0" w:firstRowFirstColumn="0" w:firstRowLastColumn="0" w:lastRowFirstColumn="0" w:lastRowLastColumn="0"/>
               <w:rPr>
                 <w:lang w:val="en-US"/>
               </w:rPr>
@@ -743,7 +859,7 @@
           </w:tcPr>
           <w:p>
             <w:pPr>
-              <w:cnfStyle w:val="000000000000" w:firstRow="0" w:lastRow="0" w:firstColumn="0" w:lastColumn="0" w:oddVBand="0" w:evenVBand="0" w:oddHBand="0" w:evenHBand="0" w:firstRowFirstColumn="0" w:firstRowLastColumn="0" w:lastRowFirstColumn="0" w:lastRowLastColumn="0"/>
+              <w:cnfStyle w:val="000000100000" w:firstRow="0" w:lastRow="0" w:firstColumn="0" w:lastColumn="0" w:oddVBand="0" w:evenVBand="0" w:oddHBand="1" w:evenHBand="0" w:firstRowFirstColumn="0" w:firstRowLastColumn="0" w:lastRowFirstColumn="0" w:lastRowLastColumn="0"/>
               <w:rPr>
                 <w:lang w:val="en-US"/>
               </w:rPr>
@@ -768,7 +884,7 @@
           </w:tcPr>
           <w:p>
             <w:pPr>
-              <w:cnfStyle w:val="000000000000" w:firstRow="0" w:lastRow="0" w:firstColumn="0" w:lastColumn="0" w:oddVBand="0" w:evenVBand="0" w:oddHBand="0" w:evenHBand="0" w:firstRowFirstColumn="0" w:firstRowLastColumn="0" w:lastRowFirstColumn="0" w:lastRowLastColumn="0"/>
+              <w:cnfStyle w:val="000000100000" w:firstRow="0" w:lastRow="0" w:firstColumn="0" w:lastColumn="0" w:oddVBand="0" w:evenVBand="0" w:oddHBand="1" w:evenHBand="0" w:firstRowFirstColumn="0" w:firstRowLastColumn="0" w:lastRowFirstColumn="0" w:lastRowLastColumn="0"/>
               <w:rPr>
                 <w:lang w:val="en-US"/>
               </w:rPr>
@@ -789,8 +905,6 @@
           <w:lang w:val="en-US"/>
         </w:rPr>
       </w:pPr>
-      <w:bookmarkStart w:id="0" w:name="_GoBack"/>
-      <w:bookmarkEnd w:id="0"/>
     </w:p>
     <w:sectPr>
       <w:pgSz w:w="12240" w:h="15840"/>

</xml_diff>

<commit_message>
Feat: Add monthy attendance .xlsx sheet
</commit_message>
<xml_diff>
--- a/Money/2017_7.docx
+++ b/Money/2017_7.docx
@@ -298,21 +298,27 @@
               </w:rPr>
               <w:t>, 10/7</w:t>
             </w:r>
+            <w:r>
+              <w:rPr>
+                <w:lang w:val="en-US"/>
+              </w:rPr>
+              <w:t>, 12/7</w:t>
+            </w:r>
+          </w:p>
+        </w:tc>
+        <w:tc>
+          <w:tcPr>
+            <w:tcW w:w="1776" w:type="dxa"/>
+          </w:tcPr>
+          <w:p>
+            <w:pPr>
+              <w:cnfStyle w:val="000000100000" w:firstRow="0" w:lastRow="0" w:firstColumn="0" w:lastColumn="0" w:oddVBand="0" w:evenVBand="0" w:oddHBand="1" w:evenHBand="0" w:firstRowFirstColumn="0" w:firstRowLastColumn="0" w:lastRowFirstColumn="0" w:lastRowLastColumn="0"/>
+              <w:rPr>
+                <w:lang w:val="en-US"/>
+              </w:rPr>
+            </w:pPr>
             <w:bookmarkStart w:id="0" w:name="_GoBack"/>
             <w:bookmarkEnd w:id="0"/>
-          </w:p>
-        </w:tc>
-        <w:tc>
-          <w:tcPr>
-            <w:tcW w:w="1776" w:type="dxa"/>
-          </w:tcPr>
-          <w:p>
-            <w:pPr>
-              <w:cnfStyle w:val="000000100000" w:firstRow="0" w:lastRow="0" w:firstColumn="0" w:lastColumn="0" w:oddVBand="0" w:evenVBand="0" w:oddHBand="1" w:evenHBand="0" w:firstRowFirstColumn="0" w:firstRowLastColumn="0" w:lastRowFirstColumn="0" w:lastRowLastColumn="0"/>
-              <w:rPr>
-                <w:lang w:val="en-US"/>
-              </w:rPr>
-            </w:pPr>
           </w:p>
         </w:tc>
         <w:tc>
@@ -431,6 +437,12 @@
                 <w:lang w:val="en-US"/>
               </w:rPr>
               <w:t>, 6/7</w:t>
+            </w:r>
+            <w:r>
+              <w:rPr>
+                <w:lang w:val="en-US"/>
+              </w:rPr>
+              <w:t>, 11/7, 13/7</w:t>
             </w:r>
           </w:p>
         </w:tc>
@@ -559,6 +571,12 @@
               </w:rPr>
               <w:t>10/7</w:t>
             </w:r>
+            <w:r>
+              <w:rPr>
+                <w:lang w:val="en-US"/>
+              </w:rPr>
+              <w:t>, 12/7</w:t>
+            </w:r>
           </w:p>
         </w:tc>
         <w:tc>
@@ -690,6 +708,12 @@
                 <w:lang w:val="en-US"/>
               </w:rPr>
               <w:t>5/7, 7/7</w:t>
+            </w:r>
+            <w:r>
+              <w:rPr>
+                <w:lang w:val="en-US"/>
+              </w:rPr>
+              <w:t>, 12/7</w:t>
             </w:r>
           </w:p>
         </w:tc>

</xml_diff>

<commit_message>
Feat: Add Adjectives, Resturants, and taboo activities
</commit_message>
<xml_diff>
--- a/Money/2017_7.docx
+++ b/Money/2017_7.docx
@@ -304,6 +304,12 @@
               </w:rPr>
               <w:t>, 12/7</w:t>
             </w:r>
+            <w:r>
+              <w:rPr>
+                <w:lang w:val="en-US"/>
+              </w:rPr>
+              <w:t>, 19/7</w:t>
+            </w:r>
           </w:p>
         </w:tc>
         <w:tc>
@@ -317,8 +323,12 @@
                 <w:lang w:val="en-US"/>
               </w:rPr>
             </w:pPr>
-            <w:bookmarkStart w:id="0" w:name="_GoBack"/>
-            <w:bookmarkEnd w:id="0"/>
+            <w:r>
+              <w:rPr>
+                <w:lang w:val="en-US"/>
+              </w:rPr>
+              <w:t>17/7</w:t>
+            </w:r>
           </w:p>
         </w:tc>
         <w:tc>
@@ -444,6 +454,14 @@
               </w:rPr>
               <w:t>, 11/7, 13/7</w:t>
             </w:r>
+            <w:r>
+              <w:rPr>
+                <w:lang w:val="en-US"/>
+              </w:rPr>
+              <w:t>, 18/7, 20/7</w:t>
+            </w:r>
+            <w:bookmarkStart w:id="0" w:name="_GoBack"/>
+            <w:bookmarkEnd w:id="0"/>
           </w:p>
         </w:tc>
         <w:tc>
@@ -577,6 +595,12 @@
               </w:rPr>
               <w:t>, 12/7</w:t>
             </w:r>
+            <w:r>
+              <w:rPr>
+                <w:lang w:val="en-US"/>
+              </w:rPr>
+              <w:t>, 17/7, 19/7</w:t>
+            </w:r>
           </w:p>
         </w:tc>
         <w:tc>
@@ -714,6 +738,12 @@
                 <w:lang w:val="en-US"/>
               </w:rPr>
               <w:t>, 12/7</w:t>
+            </w:r>
+            <w:r>
+              <w:rPr>
+                <w:lang w:val="en-US"/>
+              </w:rPr>
+              <w:t>, 19/7</w:t>
             </w:r>
           </w:p>
         </w:tc>

</xml_diff>

<commit_message>
Feat: add hotel day class and Private class proposal
</commit_message>
<xml_diff>
--- a/Money/2017_7.docx
+++ b/Money/2017_7.docx
@@ -310,6 +310,12 @@
               </w:rPr>
               <w:t>, 19/7</w:t>
             </w:r>
+            <w:r>
+              <w:rPr>
+                <w:lang w:val="en-US"/>
+              </w:rPr>
+              <w:t>, 24/7</w:t>
+            </w:r>
           </w:p>
         </w:tc>
         <w:tc>
@@ -460,8 +466,6 @@
               </w:rPr>
               <w:t>, 18/7, 20/7</w:t>
             </w:r>
-            <w:bookmarkStart w:id="0" w:name="_GoBack"/>
-            <w:bookmarkEnd w:id="0"/>
           </w:p>
         </w:tc>
         <w:tc>
@@ -601,6 +605,12 @@
               </w:rPr>
               <w:t>, 17/7, 19/7</w:t>
             </w:r>
+            <w:r>
+              <w:rPr>
+                <w:lang w:val="en-US"/>
+              </w:rPr>
+              <w:t>, 24/7</w:t>
+            </w:r>
           </w:p>
         </w:tc>
         <w:tc>
@@ -632,6 +642,12 @@
                 <w:lang w:val="en-US"/>
               </w:rPr>
               <w:t>3/7, 5/7</w:t>
+            </w:r>
+            <w:r>
+              <w:rPr>
+                <w:lang w:val="en-US"/>
+              </w:rPr>
+              <w:t>, 26/7</w:t>
             </w:r>
           </w:p>
         </w:tc>
@@ -744,6 +760,12 @@
                 <w:lang w:val="en-US"/>
               </w:rPr>
               <w:t>, 19/7</w:t>
+            </w:r>
+            <w:r>
+              <w:rPr>
+                <w:lang w:val="en-US"/>
+              </w:rPr>
+              <w:t>, 21/7</w:t>
             </w:r>
           </w:p>
         </w:tc>
@@ -971,6 +993,8 @@
           <w:lang w:val="en-US"/>
         </w:rPr>
       </w:pPr>
+      <w:bookmarkStart w:id="0" w:name="_GoBack"/>
+      <w:bookmarkEnd w:id="0"/>
     </w:p>
     <w:sectPr>
       <w:pgSz w:w="12240" w:h="15840"/>

</xml_diff>